<commit_message>
For Lab#3: Task three complete
</commit_message>
<xml_diff>
--- a/24201212 - second assignment - D2.docx
+++ b/24201212 - second assignment - D2.docx
@@ -570,6 +570,7 @@
               <w:rPr>
                 <w:b/>
                 <w:bCs/>
+                <w:noProof/>
                 <w:sz w:val="28"/>
                 <w:szCs w:val="28"/>
               </w:rPr>
@@ -938,6 +939,392 @@
                           <a:xfrm>
                             <a:off x="0" y="0"/>
                             <a:ext cx="3397286" cy="2090164"/>
+                          </a:xfrm>
+                          <a:prstGeom prst="rect">
+                            <a:avLst/>
+                          </a:prstGeom>
+                        </pic:spPr>
+                      </pic:pic>
+                    </a:graphicData>
+                  </a:graphic>
+                </wp:inline>
+              </w:drawing>
+            </w:r>
+          </w:p>
+        </w:tc>
+      </w:tr>
+    </w:tbl>
+    <w:p>
+      <w:pPr>
+        <w:pStyle w:val="NoSpacing"/>
+      </w:pPr>
+    </w:p>
+    <w:p>
+      <w:r>
+        <w:br w:type="page"/>
+      </w:r>
+    </w:p>
+    <w:p>
+      <w:pPr>
+        <w:jc w:val="center"/>
+        <w:rPr>
+          <w:b/>
+          <w:bCs/>
+          <w:sz w:val="28"/>
+          <w:szCs w:val="28"/>
+        </w:rPr>
+      </w:pPr>
+      <w:r>
+        <w:rPr>
+          <w:b/>
+          <w:bCs/>
+          <w:sz w:val="28"/>
+          <w:szCs w:val="28"/>
+        </w:rPr>
+        <w:lastRenderedPageBreak/>
+        <w:t>Problem#</w:t>
+      </w:r>
+      <w:r>
+        <w:rPr>
+          <w:b/>
+          <w:bCs/>
+          <w:sz w:val="28"/>
+          <w:szCs w:val="28"/>
+        </w:rPr>
+        <w:t>3</w:t>
+      </w:r>
+    </w:p>
+    <w:tbl>
+      <w:tblPr>
+        <w:tblStyle w:val="TableGrid"/>
+        <w:tblW w:w="0" w:type="auto"/>
+        <w:tblLook w:val="04A0" w:firstRow="1" w:lastRow="0" w:firstColumn="1" w:lastColumn="0" w:noHBand="0" w:noVBand="1"/>
+      </w:tblPr>
+      <w:tblGrid>
+        <w:gridCol w:w="6295"/>
+        <w:gridCol w:w="4495"/>
+      </w:tblGrid>
+      <w:tr>
+        <w:trPr>
+          <w:trHeight w:val="9962"/>
+        </w:trPr>
+        <w:tc>
+          <w:tcPr>
+            <w:tcW w:w="6295" w:type="dxa"/>
+          </w:tcPr>
+          <w:p>
+            <w:pPr>
+              <w:pStyle w:val="NoSpacing"/>
+            </w:pPr>
+            <w:r>
+              <w:t>public class Product {</w:t>
+            </w:r>
+            <w:r>
+              <w:br/>
+              <w:t xml:space="preserve">    String name;</w:t>
+            </w:r>
+            <w:r>
+              <w:br/>
+              <w:t xml:space="preserve">    int id;</w:t>
+            </w:r>
+            <w:r>
+              <w:br/>
+              <w:t xml:space="preserve">    double price;</w:t>
+            </w:r>
+            <w:r>
+              <w:br/>
+              <w:t xml:space="preserve">    double discountPercentage;</w:t>
+            </w:r>
+            <w:r>
+              <w:br/>
+              <w:t xml:space="preserve">    public Product(String name, int id, double price, double discountPercentage) {</w:t>
+            </w:r>
+            <w:r>
+              <w:br/>
+              <w:t xml:space="preserve">        this.name = name;</w:t>
+            </w:r>
+            <w:r>
+              <w:br/>
+              <w:t xml:space="preserve">        this.id = id;</w:t>
+            </w:r>
+            <w:r>
+              <w:br/>
+              <w:t xml:space="preserve">        this.price = price;</w:t>
+            </w:r>
+            <w:r>
+              <w:br/>
+              <w:t xml:space="preserve">        this.discountPercentage = discountPercentage;</w:t>
+            </w:r>
+            <w:r>
+              <w:br/>
+              <w:t xml:space="preserve">    }</w:t>
+            </w:r>
+            <w:r>
+              <w:br/>
+              <w:t xml:space="preserve">    public void updatePrice(double newPrice) {</w:t>
+            </w:r>
+            <w:r>
+              <w:br/>
+              <w:t xml:space="preserve">        price = newPrice;</w:t>
+            </w:r>
+            <w:r>
+              <w:br/>
+              <w:t xml:space="preserve">    }</w:t>
+            </w:r>
+            <w:r>
+              <w:br/>
+              <w:t xml:space="preserve">    public double getPrice() {</w:t>
+            </w:r>
+            <w:r>
+              <w:br/>
+              <w:t xml:space="preserve">        return price;</w:t>
+            </w:r>
+            <w:r>
+              <w:br/>
+              <w:t xml:space="preserve">    }</w:t>
+            </w:r>
+            <w:r>
+              <w:br/>
+              <w:t xml:space="preserve">    public void setDiscountPercentage(double discPercentage) {</w:t>
+            </w:r>
+            <w:r>
+              <w:br/>
+              <w:t xml:space="preserve">        discountPercentage = discPercentage;</w:t>
+            </w:r>
+            <w:r>
+              <w:br/>
+              <w:t xml:space="preserve">    }</w:t>
+            </w:r>
+            <w:r>
+              <w:br/>
+              <w:t xml:space="preserve">    public double getDiscountedPrice() {</w:t>
+            </w:r>
+            <w:r>
+              <w:br/>
+              <w:t xml:space="preserve">        return price - (price * discountPercentage / 100);</w:t>
+            </w:r>
+            <w:r>
+              <w:br/>
+              <w:t xml:space="preserve">    }</w:t>
+            </w:r>
+            <w:r>
+              <w:br/>
+              <w:t xml:space="preserve">    public void displayInfo() {</w:t>
+            </w:r>
+            <w:r>
+              <w:br/>
+              <w:t xml:space="preserve">        System.out.println("Product Name: " +name);</w:t>
+            </w:r>
+            <w:r>
+              <w:br/>
+              <w:t xml:space="preserve">        System.out.println("Product ID: " +id);</w:t>
+            </w:r>
+            <w:r>
+              <w:br/>
+              <w:t xml:space="preserve">        System.out.println("Price: " +price);</w:t>
+            </w:r>
+            <w:r>
+              <w:br/>
+              <w:t xml:space="preserve">        System.out.println("Discount: " +discountPercentage + "%");</w:t>
+            </w:r>
+            <w:r>
+              <w:br/>
+              <w:t xml:space="preserve">    }</w:t>
+            </w:r>
+            <w:r>
+              <w:br/>
+              <w:t>}</w:t>
+            </w:r>
+          </w:p>
+          <w:p>
+            <w:pPr>
+              <w:pStyle w:val="NoSpacing"/>
+            </w:pPr>
+          </w:p>
+        </w:tc>
+        <w:tc>
+          <w:tcPr>
+            <w:tcW w:w="4495" w:type="dxa"/>
+          </w:tcPr>
+          <w:p>
+            <w:pPr>
+              <w:pStyle w:val="NoSpacing"/>
+            </w:pPr>
+            <w:r>
+              <w:t>public class UapBazar {</w:t>
+            </w:r>
+            <w:r>
+              <w:br/>
+              <w:t xml:space="preserve">        public static void main(String[] args) {</w:t>
+            </w:r>
+            <w:r>
+              <w:br/>
+            </w:r>
+            <w:r>
+              <w:br/>
+              <w:t xml:space="preserve">            Product product = new Product("dontknow", 212, 9999, 0);</w:t>
+            </w:r>
+            <w:r>
+              <w:br/>
+              <w:t xml:space="preserve">            System.</w:t>
+            </w:r>
+            <w:r>
+              <w:rPr>
+                <w:i/>
+                <w:iCs/>
+              </w:rPr>
+              <w:t>out</w:t>
+            </w:r>
+            <w:r>
+              <w:t>.println("Current Price: " +product.getPrice());</w:t>
+            </w:r>
+            <w:r>
+              <w:br/>
+              <w:t xml:space="preserve">            product.updatePrice(255);</w:t>
+            </w:r>
+            <w:r>
+              <w:br/>
+              <w:t xml:space="preserve">            product.displayInfo();</w:t>
+            </w:r>
+            <w:r>
+              <w:br/>
+              <w:t xml:space="preserve">            product.setDiscountPercentage(20);</w:t>
+            </w:r>
+            <w:r>
+              <w:br/>
+              <w:t xml:space="preserve">            double discountedPrice = product.getDiscountedPrice();</w:t>
+            </w:r>
+            <w:r>
+              <w:br/>
+              <w:t xml:space="preserve">            System.</w:t>
+            </w:r>
+            <w:r>
+              <w:rPr>
+                <w:i/>
+                <w:iCs/>
+              </w:rPr>
+              <w:t>out</w:t>
+            </w:r>
+            <w:r>
+              <w:t>.println("Discounted Price: " +discountedPrice);</w:t>
+            </w:r>
+            <w:r>
+              <w:br/>
+              <w:t xml:space="preserve">        }</w:t>
+            </w:r>
+            <w:r>
+              <w:br/>
+              <w:t>}</w:t>
+            </w:r>
+          </w:p>
+          <w:p>
+            <w:pPr>
+              <w:pStyle w:val="NoSpacing"/>
+            </w:pPr>
+          </w:p>
+        </w:tc>
+      </w:tr>
+    </w:tbl>
+    <w:p>
+      <w:pPr>
+        <w:pStyle w:val="NoSpacing"/>
+      </w:pPr>
+    </w:p>
+    <w:tbl>
+      <w:tblPr>
+        <w:tblStyle w:val="ListTable3-Accent1"/>
+        <w:tblW w:w="0" w:type="auto"/>
+        <w:tblLook w:val="04A0" w:firstRow="1" w:lastRow="0" w:firstColumn="1" w:lastColumn="0" w:noHBand="0" w:noVBand="1"/>
+      </w:tblPr>
+      <w:tblGrid>
+        <w:gridCol w:w="5354"/>
+        <w:gridCol w:w="5436"/>
+      </w:tblGrid>
+      <w:tr>
+        <w:trPr>
+          <w:cnfStyle w:val="100000000000" w:firstRow="1" w:lastRow="0" w:firstColumn="0" w:lastColumn="0" w:oddVBand="0" w:evenVBand="0" w:oddHBand="0" w:evenHBand="0" w:firstRowFirstColumn="0" w:firstRowLastColumn="0" w:lastRowFirstColumn="0" w:lastRowLastColumn="0"/>
+        </w:trPr>
+        <w:tc>
+          <w:tcPr>
+            <w:cnfStyle w:val="001000000100" w:firstRow="0" w:lastRow="0" w:firstColumn="1" w:lastColumn="0" w:oddVBand="0" w:evenVBand="0" w:oddHBand="0" w:evenHBand="0" w:firstRowFirstColumn="1" w:firstRowLastColumn="0" w:lastRowFirstColumn="0" w:lastRowLastColumn="0"/>
+            <w:tcW w:w="5395" w:type="dxa"/>
+          </w:tcPr>
+          <w:p>
+            <w:pPr>
+              <w:pStyle w:val="NoSpacing"/>
+              <w:jc w:val="center"/>
+            </w:pPr>
+            <w:r>
+              <w:t>Input</w:t>
+            </w:r>
+          </w:p>
+        </w:tc>
+        <w:tc>
+          <w:tcPr>
+            <w:tcW w:w="5395" w:type="dxa"/>
+          </w:tcPr>
+          <w:p>
+            <w:pPr>
+              <w:pStyle w:val="NoSpacing"/>
+              <w:jc w:val="center"/>
+              <w:cnfStyle w:val="100000000000" w:firstRow="1" w:lastRow="0" w:firstColumn="0" w:lastColumn="0" w:oddVBand="0" w:evenVBand="0" w:oddHBand="0" w:evenHBand="0" w:firstRowFirstColumn="0" w:firstRowLastColumn="0" w:lastRowFirstColumn="0" w:lastRowLastColumn="0"/>
+            </w:pPr>
+            <w:r>
+              <w:t>Output</w:t>
+            </w:r>
+          </w:p>
+        </w:tc>
+      </w:tr>
+      <w:tr>
+        <w:trPr>
+          <w:cnfStyle w:val="000000100000" w:firstRow="0" w:lastRow="0" w:firstColumn="0" w:lastColumn="0" w:oddVBand="0" w:evenVBand="0" w:oddHBand="1" w:evenHBand="0" w:firstRowFirstColumn="0" w:firstRowLastColumn="0" w:lastRowFirstColumn="0" w:lastRowLastColumn="0"/>
+        </w:trPr>
+        <w:tc>
+          <w:tcPr>
+            <w:cnfStyle w:val="001000000000" w:firstRow="0" w:lastRow="0" w:firstColumn="1" w:lastColumn="0" w:oddVBand="0" w:evenVBand="0" w:oddHBand="0" w:evenHBand="0" w:firstRowFirstColumn="0" w:firstRowLastColumn="0" w:lastRowFirstColumn="0" w:lastRowLastColumn="0"/>
+            <w:tcW w:w="5395" w:type="dxa"/>
+          </w:tcPr>
+          <w:p>
+            <w:pPr>
+              <w:pStyle w:val="NoSpacing"/>
+            </w:pPr>
+          </w:p>
+        </w:tc>
+        <w:tc>
+          <w:tcPr>
+            <w:tcW w:w="5395" w:type="dxa"/>
+          </w:tcPr>
+          <w:p>
+            <w:pPr>
+              <w:pStyle w:val="NoSpacing"/>
+              <w:cnfStyle w:val="000000100000" w:firstRow="0" w:lastRow="0" w:firstColumn="0" w:lastColumn="0" w:oddVBand="0" w:evenVBand="0" w:oddHBand="1" w:evenHBand="0" w:firstRowFirstColumn="0" w:firstRowLastColumn="0" w:lastRowFirstColumn="0" w:lastRowLastColumn="0"/>
+            </w:pPr>
+            <w:r>
+              <w:drawing>
+                <wp:inline distT="0" distB="0" distL="0" distR="0" wp14:anchorId="7E80D685" wp14:editId="5A6B2B79">
+                  <wp:extent cx="3314700" cy="2009140"/>
+                  <wp:effectExtent l="0" t="0" r="0" b="0"/>
+                  <wp:docPr id="1697574092" name="Picture 1"/>
+                  <wp:cNvGraphicFramePr>
+                    <a:graphicFrameLocks xmlns:a="http://schemas.openxmlformats.org/drawingml/2006/main" noChangeAspect="1"/>
+                  </wp:cNvGraphicFramePr>
+                  <a:graphic xmlns:a="http://schemas.openxmlformats.org/drawingml/2006/main">
+                    <a:graphicData uri="http://schemas.openxmlformats.org/drawingml/2006/picture">
+                      <pic:pic xmlns:pic="http://schemas.openxmlformats.org/drawingml/2006/picture">
+                        <pic:nvPicPr>
+                          <pic:cNvPr id="1697574092" name=""/>
+                          <pic:cNvPicPr/>
+                        </pic:nvPicPr>
+                        <pic:blipFill>
+                          <a:blip r:embed="rId6"/>
+                          <a:stretch>
+                            <a:fillRect/>
+                          </a:stretch>
+                        </pic:blipFill>
+                        <pic:spPr>
+                          <a:xfrm>
+                            <a:off x="0" y="0"/>
+                            <a:ext cx="3353741" cy="2032804"/>
                           </a:xfrm>
                           <a:prstGeom prst="rect">
                             <a:avLst/>
@@ -1368,6 +1755,7 @@
   <w:style w:type="paragraph" w:default="1" w:styleId="Normal">
     <w:name w:val="Normal"/>
     <w:qFormat/>
+    <w:rsid w:val="004B559A"/>
   </w:style>
   <w:style w:type="paragraph" w:styleId="Heading1">
     <w:name w:val="heading 1"/>

</xml_diff>